<commit_message>
Interface de Home estabelecida
</commit_message>
<xml_diff>
--- a/Documentação/Use Cases.docx
+++ b/Documentação/Use Cases.docx
@@ -1675,7 +1675,6 @@
     <w:p/>
     <w:p/>
     <w:p>
-      <w:bookmarkStart w:id="0" w:name="_GoBack"/>
       <w:r>
         <w:rPr>
           <w:noProof/>
@@ -1756,7 +1755,6 @@
           </mc:Fallback>
         </mc:AlternateContent>
       </w:r>
-      <w:bookmarkEnd w:id="0"/>
       <w:r>
         <w:rPr>
           <w:noProof/>
@@ -2638,7 +2636,83 @@
         <mc:AlternateContent>
           <mc:Choice Requires="wps">
             <w:drawing>
-              <wp:anchor distT="0" distB="0" distL="114300" distR="114300" simplePos="0" relativeHeight="251649024" behindDoc="0" locked="0" layoutInCell="1" allowOverlap="1" wp14:anchorId="7525DD0D" wp14:editId="489E401F">
+              <wp:anchor distT="0" distB="0" distL="114300" distR="114300" simplePos="0" relativeHeight="251636736" behindDoc="0" locked="0" layoutInCell="1" allowOverlap="1" wp14:anchorId="5206D919" wp14:editId="6BC3624E">
+                <wp:simplePos x="0" y="0"/>
+                <wp:positionH relativeFrom="column">
+                  <wp:posOffset>195580</wp:posOffset>
+                </wp:positionH>
+                <wp:positionV relativeFrom="paragraph">
+                  <wp:posOffset>282575</wp:posOffset>
+                </wp:positionV>
+                <wp:extent cx="429895" cy="63500"/>
+                <wp:effectExtent l="0" t="0" r="27305" b="31750"/>
+                <wp:wrapNone/>
+                <wp:docPr id="30" name="Conexão recta 30"/>
+                <wp:cNvGraphicFramePr/>
+                <a:graphic xmlns:a="http://schemas.openxmlformats.org/drawingml/2006/main">
+                  <a:graphicData uri="http://schemas.microsoft.com/office/word/2010/wordprocessingShape">
+                    <wps:wsp>
+                      <wps:cNvCnPr/>
+                      <wps:spPr>
+                        <a:xfrm flipV="1">
+                          <a:off x="0" y="0"/>
+                          <a:ext cx="429895" cy="63500"/>
+                        </a:xfrm>
+                        <a:prstGeom prst="line">
+                          <a:avLst/>
+                        </a:prstGeom>
+                        <a:ln w="19050">
+                          <a:solidFill>
+                            <a:schemeClr val="tx1">
+                              <a:lumMod val="65000"/>
+                              <a:lumOff val="35000"/>
+                            </a:schemeClr>
+                          </a:solidFill>
+                        </a:ln>
+                      </wps:spPr>
+                      <wps:style>
+                        <a:lnRef idx="1">
+                          <a:schemeClr val="accent1"/>
+                        </a:lnRef>
+                        <a:fillRef idx="0">
+                          <a:schemeClr val="accent1"/>
+                        </a:fillRef>
+                        <a:effectRef idx="0">
+                          <a:schemeClr val="accent1"/>
+                        </a:effectRef>
+                        <a:fontRef idx="minor">
+                          <a:schemeClr val="tx1"/>
+                        </a:fontRef>
+                      </wps:style>
+                      <wps:bodyPr/>
+                    </wps:wsp>
+                  </a:graphicData>
+                </a:graphic>
+                <wp14:sizeRelH relativeFrom="margin">
+                  <wp14:pctWidth>0</wp14:pctWidth>
+                </wp14:sizeRelH>
+                <wp14:sizeRelV relativeFrom="margin">
+                  <wp14:pctHeight>0</wp14:pctHeight>
+                </wp14:sizeRelV>
+              </wp:anchor>
+            </w:drawing>
+          </mc:Choice>
+          <mc:Fallback>
+            <w:pict>
+              <v:line id="Conexão recta 30" o:spid="_x0000_s1026" style="position:absolute;flip:y;z-index:251636736;visibility:visible;mso-wrap-style:square;mso-width-percent:0;mso-height-percent:0;mso-wrap-distance-left:9pt;mso-wrap-distance-top:0;mso-wrap-distance-right:9pt;mso-wrap-distance-bottom:0;mso-position-horizontal:absolute;mso-position-horizontal-relative:text;mso-position-vertical:absolute;mso-position-vertical-relative:text;mso-width-percent:0;mso-height-percent:0;mso-width-relative:margin;mso-height-relative:margin" from="15.4pt,22.25pt" to="49.25pt,27.25pt" o:gfxdata="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" strokecolor="#5a5a5a [2109]" strokeweight="1.5pt"/>
+            </w:pict>
+          </mc:Fallback>
+        </mc:AlternateContent>
+      </w:r>
+      <w:r>
+        <w:rPr>
+          <w:noProof/>
+          <w:lang w:eastAsia="pt-PT"/>
+        </w:rPr>
+        <mc:AlternateContent>
+          <mc:Choice Requires="wps">
+            <w:drawing>
+              <wp:anchor distT="0" distB="0" distL="114300" distR="114300" simplePos="0" relativeHeight="251649024" behindDoc="0" locked="0" layoutInCell="1" allowOverlap="1" wp14:anchorId="3D37F548" wp14:editId="26C997E2">
                 <wp:simplePos x="0" y="0"/>
                 <wp:positionH relativeFrom="column">
                   <wp:posOffset>4690745</wp:posOffset>
@@ -2717,7 +2791,7 @@
         <mc:AlternateContent>
           <mc:Choice Requires="wps">
             <w:drawing>
-              <wp:anchor distT="0" distB="0" distL="114300" distR="114300" simplePos="0" relativeHeight="251634688" behindDoc="0" locked="0" layoutInCell="1" allowOverlap="1" wp14:anchorId="626AB9EB" wp14:editId="336B4490">
+              <wp:anchor distT="0" distB="0" distL="114300" distR="114300" simplePos="0" relativeHeight="251634688" behindDoc="0" locked="0" layoutInCell="1" allowOverlap="1" wp14:anchorId="1ED492F1" wp14:editId="5C15F939">
                 <wp:simplePos x="0" y="0"/>
                 <wp:positionH relativeFrom="column">
                   <wp:posOffset>628650</wp:posOffset>
@@ -2781,7 +2855,7 @@
                               <w:rPr>
                                 <w:color w:val="000000" w:themeColor="text1"/>
                               </w:rPr>
-                              <w:t>Apagar horários</w:t>
+                              <w:t>Desativar calendários</w:t>
                             </w:r>
                           </w:p>
                         </w:txbxContent>
@@ -2821,88 +2895,12 @@
                         <w:rPr>
                           <w:color w:val="000000" w:themeColor="text1"/>
                         </w:rPr>
-                        <w:t>Apagar horários</w:t>
+                        <w:t>Desativar calendários</w:t>
                       </w:r>
                     </w:p>
                   </w:txbxContent>
                 </v:textbox>
               </v:oval>
-            </w:pict>
-          </mc:Fallback>
-        </mc:AlternateContent>
-      </w:r>
-      <w:r>
-        <w:rPr>
-          <w:noProof/>
-          <w:lang w:eastAsia="pt-PT"/>
-        </w:rPr>
-        <mc:AlternateContent>
-          <mc:Choice Requires="wps">
-            <w:drawing>
-              <wp:anchor distT="0" distB="0" distL="114300" distR="114300" simplePos="0" relativeHeight="251636736" behindDoc="0" locked="0" layoutInCell="1" allowOverlap="1" wp14:anchorId="35321A23" wp14:editId="5E2171AD">
-                <wp:simplePos x="0" y="0"/>
-                <wp:positionH relativeFrom="column">
-                  <wp:posOffset>195772</wp:posOffset>
-                </wp:positionH>
-                <wp:positionV relativeFrom="paragraph">
-                  <wp:posOffset>282575</wp:posOffset>
-                </wp:positionV>
-                <wp:extent cx="478465" cy="63677"/>
-                <wp:effectExtent l="0" t="0" r="17145" b="31750"/>
-                <wp:wrapNone/>
-                <wp:docPr id="30" name="Conexão recta 30"/>
-                <wp:cNvGraphicFramePr/>
-                <a:graphic xmlns:a="http://schemas.openxmlformats.org/drawingml/2006/main">
-                  <a:graphicData uri="http://schemas.microsoft.com/office/word/2010/wordprocessingShape">
-                    <wps:wsp>
-                      <wps:cNvCnPr/>
-                      <wps:spPr>
-                        <a:xfrm flipV="1">
-                          <a:off x="0" y="0"/>
-                          <a:ext cx="478465" cy="63677"/>
-                        </a:xfrm>
-                        <a:prstGeom prst="line">
-                          <a:avLst/>
-                        </a:prstGeom>
-                        <a:ln w="19050">
-                          <a:solidFill>
-                            <a:schemeClr val="tx1">
-                              <a:lumMod val="65000"/>
-                              <a:lumOff val="35000"/>
-                            </a:schemeClr>
-                          </a:solidFill>
-                        </a:ln>
-                      </wps:spPr>
-                      <wps:style>
-                        <a:lnRef idx="1">
-                          <a:schemeClr val="accent1"/>
-                        </a:lnRef>
-                        <a:fillRef idx="0">
-                          <a:schemeClr val="accent1"/>
-                        </a:fillRef>
-                        <a:effectRef idx="0">
-                          <a:schemeClr val="accent1"/>
-                        </a:effectRef>
-                        <a:fontRef idx="minor">
-                          <a:schemeClr val="tx1"/>
-                        </a:fontRef>
-                      </wps:style>
-                      <wps:bodyPr/>
-                    </wps:wsp>
-                  </a:graphicData>
-                </a:graphic>
-                <wp14:sizeRelH relativeFrom="margin">
-                  <wp14:pctWidth>0</wp14:pctWidth>
-                </wp14:sizeRelH>
-                <wp14:sizeRelV relativeFrom="margin">
-                  <wp14:pctHeight>0</wp14:pctHeight>
-                </wp14:sizeRelV>
-              </wp:anchor>
-            </w:drawing>
-          </mc:Choice>
-          <mc:Fallback xmlns:w16se="http://schemas.microsoft.com/office/word/2015/wordml/symex" xmlns:w15="http://schemas.microsoft.com/office/word/2012/wordml" xmlns:cx5="http://schemas.microsoft.com/office/drawing/2016/5/11/chartex" xmlns:cx4="http://schemas.microsoft.com/office/drawing/2016/5/10/chartex" xmlns:cx3="http://schemas.microsoft.com/office/drawing/2016/5/9/chartex" xmlns:cx2="http://schemas.microsoft.com/office/drawing/2015/10/21/chartex" xmlns:cx1="http://schemas.microsoft.com/office/drawing/2015/9/8/chartex" xmlns:cx="http://schemas.microsoft.com/office/drawing/2014/chartex">
-            <w:pict>
-              <v:line w14:anchorId="673081B2" id="Conexão recta 30" o:spid="_x0000_s1026" style="position:absolute;flip:y;z-index:251636736;visibility:visible;mso-wrap-style:square;mso-width-percent:0;mso-height-percent:0;mso-wrap-distance-left:9pt;mso-wrap-distance-top:0;mso-wrap-distance-right:9pt;mso-wrap-distance-bottom:0;mso-position-horizontal:absolute;mso-position-horizontal-relative:text;mso-position-vertical:absolute;mso-position-vertical-relative:text;mso-width-percent:0;mso-height-percent:0;mso-width-relative:margin;mso-height-relative:margin" from="15.4pt,22.25pt" to="53.05pt,27.25pt" o:gfxdata="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" strokecolor="#5a5a5a [2109]" strokeweight="1.5pt"/>
             </w:pict>
           </mc:Fallback>
         </mc:AlternateContent>
@@ -3739,7 +3737,13 @@
                               <w:rPr>
                                 <w:color w:val="000000" w:themeColor="text1"/>
                               </w:rPr>
-                              <w:t>Alterar horários</w:t>
+                              <w:t xml:space="preserve">Alterar </w:t>
+                            </w:r>
+                            <w:r>
+                              <w:rPr>
+                                <w:color w:val="000000" w:themeColor="text1"/>
+                              </w:rPr>
+                              <w:t>calendários</w:t>
                             </w:r>
                           </w:p>
                         </w:txbxContent>
@@ -3779,7 +3783,13 @@
                         <w:rPr>
                           <w:color w:val="000000" w:themeColor="text1"/>
                         </w:rPr>
-                        <w:t>Alterar horários</w:t>
+                        <w:t xml:space="preserve">Alterar </w:t>
+                      </w:r>
+                      <w:r>
+                        <w:rPr>
+                          <w:color w:val="000000" w:themeColor="text1"/>
+                        </w:rPr>
+                        <w:t>calendários</w:t>
                       </w:r>
                     </w:p>
                   </w:txbxContent>
@@ -4372,7 +4382,7 @@
         <mc:AlternateContent>
           <mc:Choice Requires="wps">
             <w:drawing>
-              <wp:anchor distT="0" distB="0" distL="114300" distR="114300" simplePos="0" relativeHeight="251658240" behindDoc="0" locked="0" layoutInCell="1" allowOverlap="1" wp14:anchorId="7E140223" wp14:editId="60A2F312">
+              <wp:anchor distT="0" distB="0" distL="114300" distR="114300" simplePos="0" relativeHeight="251658240" behindDoc="0" locked="0" layoutInCell="1" allowOverlap="1" wp14:anchorId="01C74D17" wp14:editId="55E51BE8">
                 <wp:simplePos x="0" y="0"/>
                 <wp:positionH relativeFrom="column">
                   <wp:posOffset>2939595</wp:posOffset>
@@ -4435,6 +4445,10 @@
           </mc:Choice>
           <mc:Fallback>
             <w:pict>
+              <v:shapetype id="_x0000_t202" coordsize="21600,21600" o:spt="202" path="m,l,21600r21600,l21600,xe">
+                <v:stroke joinstyle="miter"/>
+                <v:path gradientshapeok="t" o:connecttype="rect"/>
+              </v:shapetype>
               <v:shape id="_x0000_s1062" type="#_x0000_t202" style="position:absolute;margin-left:231.45pt;margin-top:12pt;width:65.3pt;height:20.9pt;z-index:251658240;visibility:visible;mso-wrap-style:square;mso-width-percent:0;mso-height-percent:0;mso-wrap-distance-left:9pt;mso-wrap-distance-top:0;mso-wrap-distance-right:9pt;mso-wrap-distance-bottom:0;mso-position-horizontal:absolute;mso-position-horizontal-relative:text;mso-position-vertical:absolute;mso-position-vertical-relative:text;mso-width-percent:0;mso-height-percent:0;mso-width-relative:margin;mso-height-relative:margin;v-text-anchor:top" o:gfxdata="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" filled="f" stroked="f">
                 <v:textbox>
                   <w:txbxContent>
@@ -4458,7 +4472,7 @@
         <mc:AlternateContent>
           <mc:Choice Requires="wpg">
             <w:drawing>
-              <wp:anchor distT="0" distB="0" distL="114300" distR="114300" simplePos="0" relativeHeight="251663360" behindDoc="0" locked="0" layoutInCell="1" allowOverlap="1" wp14:anchorId="088F1C3F" wp14:editId="753B46B2">
+              <wp:anchor distT="0" distB="0" distL="114300" distR="114300" simplePos="0" relativeHeight="251663360" behindDoc="0" locked="0" layoutInCell="1" allowOverlap="1" wp14:anchorId="516C8819" wp14:editId="4BADF861">
                 <wp:simplePos x="0" y="0"/>
                 <wp:positionH relativeFrom="column">
                   <wp:posOffset>5095875</wp:posOffset>
@@ -4632,7 +4646,7 @@
         <mc:AlternateContent>
           <mc:Choice Requires="wps">
             <w:drawing>
-              <wp:anchor distT="0" distB="0" distL="114300" distR="114300" simplePos="0" relativeHeight="251665408" behindDoc="0" locked="0" layoutInCell="1" allowOverlap="1" wp14:anchorId="0C718B45" wp14:editId="7AF894C7">
+              <wp:anchor distT="0" distB="0" distL="114300" distR="114300" simplePos="0" relativeHeight="251665408" behindDoc="0" locked="0" layoutInCell="1" allowOverlap="1" wp14:anchorId="6C1E7E26" wp14:editId="68DA5AA2">
                 <wp:simplePos x="0" y="0"/>
                 <wp:positionH relativeFrom="column">
                   <wp:posOffset>2154771</wp:posOffset>
@@ -4711,7 +4725,7 @@
         <mc:AlternateContent>
           <mc:Choice Requires="wps">
             <w:drawing>
-              <wp:anchor distT="0" distB="0" distL="114300" distR="114300" simplePos="0" relativeHeight="251659264" behindDoc="0" locked="0" layoutInCell="1" allowOverlap="1" wp14:anchorId="2D7097C5" wp14:editId="537B359C">
+              <wp:anchor distT="0" distB="0" distL="114300" distR="114300" simplePos="0" relativeHeight="251659264" behindDoc="0" locked="0" layoutInCell="1" allowOverlap="1" wp14:anchorId="1BD3E92C" wp14:editId="2BA4FB2D">
                 <wp:simplePos x="0" y="0"/>
                 <wp:positionH relativeFrom="column">
                   <wp:posOffset>440320</wp:posOffset>
@@ -4780,7 +4794,7 @@
         <mc:AlternateContent>
           <mc:Choice Requires="wps">
             <w:drawing>
-              <wp:anchor distT="0" distB="0" distL="114300" distR="114300" simplePos="0" relativeHeight="251655168" behindDoc="0" locked="0" layoutInCell="1" allowOverlap="1" wp14:anchorId="38C481BB" wp14:editId="65B1B787">
+              <wp:anchor distT="0" distB="0" distL="114300" distR="114300" simplePos="0" relativeHeight="251655168" behindDoc="0" locked="0" layoutInCell="1" allowOverlap="1" wp14:anchorId="7344BE0B" wp14:editId="2F3B9DE3">
                 <wp:simplePos x="0" y="0"/>
                 <wp:positionH relativeFrom="column">
                   <wp:posOffset>1726860</wp:posOffset>
@@ -4862,7 +4876,7 @@
         <mc:AlternateContent>
           <mc:Choice Requires="wps">
             <w:drawing>
-              <wp:anchor distT="0" distB="0" distL="114300" distR="114300" simplePos="0" relativeHeight="251666432" behindDoc="0" locked="0" layoutInCell="1" allowOverlap="1" wp14:anchorId="349F2461" wp14:editId="58435E0D">
+              <wp:anchor distT="0" distB="0" distL="114300" distR="114300" simplePos="0" relativeHeight="251666432" behindDoc="0" locked="0" layoutInCell="1" allowOverlap="1" wp14:anchorId="1D24EAE7" wp14:editId="2C5466CD">
                 <wp:simplePos x="0" y="0"/>
                 <wp:positionH relativeFrom="column">
                   <wp:posOffset>2741367</wp:posOffset>
@@ -4941,7 +4955,7 @@
         <mc:AlternateContent>
           <mc:Choice Requires="wps">
             <w:drawing>
-              <wp:anchor distT="0" distB="0" distL="114300" distR="114300" simplePos="0" relativeHeight="251656192" behindDoc="0" locked="0" layoutInCell="1" allowOverlap="1" wp14:anchorId="1FC7921F" wp14:editId="463D820F">
+              <wp:anchor distT="0" distB="0" distL="114300" distR="114300" simplePos="0" relativeHeight="251656192" behindDoc="0" locked="0" layoutInCell="1" allowOverlap="1" wp14:anchorId="3CF899DE" wp14:editId="2833B9DC">
                 <wp:simplePos x="0" y="0"/>
                 <wp:positionH relativeFrom="column">
                   <wp:posOffset>1604645</wp:posOffset>
@@ -5035,7 +5049,7 @@
         <mc:AlternateContent>
           <mc:Choice Requires="wps">
             <w:drawing>
-              <wp:anchor distT="0" distB="0" distL="114300" distR="114300" simplePos="0" relativeHeight="251632640" behindDoc="0" locked="0" layoutInCell="1" allowOverlap="1" wp14:anchorId="40B34846" wp14:editId="38E88291">
+              <wp:anchor distT="0" distB="0" distL="114300" distR="114300" simplePos="0" relativeHeight="251632640" behindDoc="0" locked="0" layoutInCell="1" allowOverlap="1" wp14:anchorId="636DE916" wp14:editId="0A93EBBA">
                 <wp:simplePos x="0" y="0"/>
                 <wp:positionH relativeFrom="column">
                   <wp:posOffset>530225</wp:posOffset>
@@ -5105,8 +5119,16 @@
                               <w:rPr>
                                 <w:color w:val="000000" w:themeColor="text1"/>
                               </w:rPr>
-                              <w:t xml:space="preserve"> horários</w:t>
+                              <w:t xml:space="preserve"> </w:t>
                             </w:r>
+                            <w:r>
+                              <w:rPr>
+                                <w:color w:val="000000" w:themeColor="text1"/>
+                              </w:rPr>
+                              <w:t>calendários</w:t>
+                            </w:r>
+                            <w:bookmarkStart w:id="0" w:name="_GoBack"/>
+                            <w:bookmarkEnd w:id="0"/>
                           </w:p>
                         </w:txbxContent>
                       </wps:txbx>
@@ -5151,8 +5173,16 @@
                         <w:rPr>
                           <w:color w:val="000000" w:themeColor="text1"/>
                         </w:rPr>
-                        <w:t xml:space="preserve"> horários</w:t>
+                        <w:t xml:space="preserve"> </w:t>
                       </w:r>
+                      <w:r>
+                        <w:rPr>
+                          <w:color w:val="000000" w:themeColor="text1"/>
+                        </w:rPr>
+                        <w:t>calendários</w:t>
+                      </w:r>
+                      <w:bookmarkStart w:id="1" w:name="_GoBack"/>
+                      <w:bookmarkEnd w:id="1"/>
                     </w:p>
                   </w:txbxContent>
                 </v:textbox>
@@ -5173,15 +5203,15 @@
         <mc:AlternateContent>
           <mc:Choice Requires="wpg">
             <w:drawing>
-              <wp:anchor distT="0" distB="0" distL="114300" distR="114300" simplePos="0" relativeHeight="251660288" behindDoc="0" locked="0" layoutInCell="1" allowOverlap="1" wp14:anchorId="2D59E8C8" wp14:editId="6D43F9D3">
+              <wp:anchor distT="0" distB="0" distL="114300" distR="114300" simplePos="0" relativeHeight="251660288" behindDoc="0" locked="0" layoutInCell="1" allowOverlap="1" wp14:anchorId="67C70646" wp14:editId="5948A51D">
                 <wp:simplePos x="0" y="0"/>
                 <wp:positionH relativeFrom="column">
-                  <wp:posOffset>49925</wp:posOffset>
+                  <wp:posOffset>52629</wp:posOffset>
                 </wp:positionH>
                 <wp:positionV relativeFrom="paragraph">
-                  <wp:posOffset>105998</wp:posOffset>
+                  <wp:posOffset>103807</wp:posOffset>
                 </wp:positionV>
-                <wp:extent cx="5276215" cy="1915064"/>
+                <wp:extent cx="5276215" cy="3248167"/>
                 <wp:effectExtent l="0" t="0" r="0" b="28575"/>
                 <wp:wrapNone/>
                 <wp:docPr id="289" name="Grupo 289"/>
@@ -5193,9 +5223,9 @@
                       <wpg:grpSpPr>
                         <a:xfrm>
                           <a:off x="0" y="0"/>
-                          <a:ext cx="5276215" cy="1915064"/>
+                          <a:ext cx="5276215" cy="3248167"/>
                           <a:chOff x="0" y="1"/>
-                          <a:chExt cx="5276215" cy="1915240"/>
+                          <a:chExt cx="5276215" cy="2914065"/>
                         </a:xfrm>
                       </wpg:grpSpPr>
                       <wps:wsp>
@@ -5270,7 +5300,7 @@
                         <wps:spPr>
                           <a:xfrm>
                             <a:off x="301925" y="1"/>
-                            <a:ext cx="4614531" cy="1915240"/>
+                            <a:ext cx="4614531" cy="2914065"/>
                           </a:xfrm>
                           <a:prstGeom prst="rect">
                             <a:avLst/>
@@ -5316,7 +5346,7 @@
           </mc:Choice>
           <mc:Fallback>
             <w:pict>
-              <v:group id="Grupo 289" o:spid="_x0000_s1068" style="position:absolute;margin-left:3.95pt;margin-top:8.35pt;width:415.45pt;height:150.8pt;z-index:251660288;mso-height-relative:margin" coordorigin="" coordsize="52762,19152" o:gfxdata="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">
+              <v:group id="Grupo 289" o:spid="_x0000_s1068" style="position:absolute;margin-left:4.15pt;margin-top:8.15pt;width:415.45pt;height:255.75pt;z-index:251660288;mso-height-relative:margin" coordorigin="" coordsize="52762,29140" o:gfxdata="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">
                 <v:shape id="_x0000_s1069" type="#_x0000_t202" style="position:absolute;top:86;width:52762;height:7443;visibility:visible;mso-wrap-style:square;v-text-anchor:top" o:gfxdata="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" filled="f" stroked="f">
                   <v:textbox>
                     <w:txbxContent>
@@ -5360,7 +5390,7 @@
                     </w:txbxContent>
                   </v:textbox>
                 </v:shape>
-                <v:rect id="Rectângulo 315" o:spid="_x0000_s1070" style="position:absolute;left:3019;width:46145;height:19152;visibility:visible;mso-wrap-style:square;v-text-anchor:middle" o:gfxdata="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" filled="f" strokecolor="black [3213]" strokeweight="2pt"/>
+                <v:rect id="Rectângulo 315" o:spid="_x0000_s1070" style="position:absolute;left:3019;width:46145;height:29140;visibility:visible;mso-wrap-style:square;v-text-anchor:middle" o:gfxdata="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" filled="f" strokecolor="black [3213]" strokeweight="2pt"/>
               </v:group>
             </w:pict>
           </mc:Fallback>
@@ -5376,7 +5406,7 @@
         <mc:AlternateContent>
           <mc:Choice Requires="wpg">
             <w:drawing>
-              <wp:anchor distT="0" distB="0" distL="114300" distR="114300" simplePos="0" relativeHeight="251651072" behindDoc="0" locked="0" layoutInCell="1" allowOverlap="1" wp14:anchorId="491A38C8" wp14:editId="0E012A6C">
+              <wp:anchor distT="0" distB="0" distL="114300" distR="114300" simplePos="0" relativeHeight="251651072" behindDoc="0" locked="0" layoutInCell="1" allowOverlap="1" wp14:anchorId="52F322C6" wp14:editId="5489EC95">
                 <wp:simplePos x="0" y="0"/>
                 <wp:positionH relativeFrom="column">
                   <wp:posOffset>-565150</wp:posOffset>
@@ -5534,16 +5564,92 @@
         <mc:AlternateContent>
           <mc:Choice Requires="wps">
             <w:drawing>
-              <wp:anchor distT="0" distB="0" distL="114300" distR="114300" simplePos="0" relativeHeight="251661312" behindDoc="0" locked="0" layoutInCell="1" allowOverlap="1" wp14:anchorId="1FC93E4A" wp14:editId="066769B0">
+              <wp:anchor distT="0" distB="0" distL="114300" distR="114300" simplePos="0" relativeHeight="251662336" behindDoc="0" locked="0" layoutInCell="1" allowOverlap="1" wp14:anchorId="4A45E420" wp14:editId="764D6ADA">
                 <wp:simplePos x="0" y="0"/>
                 <wp:positionH relativeFrom="column">
-                  <wp:posOffset>534035</wp:posOffset>
+                  <wp:posOffset>106680</wp:posOffset>
                 </wp:positionH>
                 <wp:positionV relativeFrom="paragraph">
-                  <wp:posOffset>155575</wp:posOffset>
+                  <wp:posOffset>269875</wp:posOffset>
                 </wp:positionV>
-                <wp:extent cx="2264410" cy="414655"/>
-                <wp:effectExtent l="0" t="0" r="21590" b="23495"/>
+                <wp:extent cx="429895" cy="146685"/>
+                <wp:effectExtent l="0" t="0" r="27305" b="24765"/>
+                <wp:wrapNone/>
+                <wp:docPr id="320" name="Conexão recta 320"/>
+                <wp:cNvGraphicFramePr/>
+                <a:graphic xmlns:a="http://schemas.openxmlformats.org/drawingml/2006/main">
+                  <a:graphicData uri="http://schemas.microsoft.com/office/word/2010/wordprocessingShape">
+                    <wps:wsp>
+                      <wps:cNvCnPr/>
+                      <wps:spPr>
+                        <a:xfrm flipV="1">
+                          <a:off x="0" y="0"/>
+                          <a:ext cx="429895" cy="146685"/>
+                        </a:xfrm>
+                        <a:prstGeom prst="line">
+                          <a:avLst/>
+                        </a:prstGeom>
+                        <a:ln w="19050">
+                          <a:solidFill>
+                            <a:schemeClr val="tx1">
+                              <a:lumMod val="65000"/>
+                              <a:lumOff val="35000"/>
+                            </a:schemeClr>
+                          </a:solidFill>
+                        </a:ln>
+                      </wps:spPr>
+                      <wps:style>
+                        <a:lnRef idx="1">
+                          <a:schemeClr val="accent1"/>
+                        </a:lnRef>
+                        <a:fillRef idx="0">
+                          <a:schemeClr val="accent1"/>
+                        </a:fillRef>
+                        <a:effectRef idx="0">
+                          <a:schemeClr val="accent1"/>
+                        </a:effectRef>
+                        <a:fontRef idx="minor">
+                          <a:schemeClr val="tx1"/>
+                        </a:fontRef>
+                      </wps:style>
+                      <wps:bodyPr/>
+                    </wps:wsp>
+                  </a:graphicData>
+                </a:graphic>
+                <wp14:sizeRelH relativeFrom="margin">
+                  <wp14:pctWidth>0</wp14:pctWidth>
+                </wp14:sizeRelH>
+                <wp14:sizeRelV relativeFrom="margin">
+                  <wp14:pctHeight>0</wp14:pctHeight>
+                </wp14:sizeRelV>
+              </wp:anchor>
+            </w:drawing>
+          </mc:Choice>
+          <mc:Fallback>
+            <w:pict>
+              <v:line id="Conexão recta 320" o:spid="_x0000_s1026" style="position:absolute;flip:y;z-index:251662336;visibility:visible;mso-wrap-style:square;mso-width-percent:0;mso-height-percent:0;mso-wrap-distance-left:9pt;mso-wrap-distance-top:0;mso-wrap-distance-right:9pt;mso-wrap-distance-bottom:0;mso-position-horizontal:absolute;mso-position-horizontal-relative:text;mso-position-vertical:absolute;mso-position-vertical-relative:text;mso-width-percent:0;mso-height-percent:0;mso-width-relative:margin;mso-height-relative:margin" from="8.4pt,21.25pt" to="42.25pt,32.8pt" o:gfxdata="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" strokecolor="#5a5a5a [2109]" strokeweight="1.5pt"/>
+            </w:pict>
+          </mc:Fallback>
+        </mc:AlternateContent>
+      </w:r>
+      <w:r>
+        <w:rPr>
+          <w:noProof/>
+          <w:lang w:eastAsia="pt-PT"/>
+        </w:rPr>
+        <mc:AlternateContent>
+          <mc:Choice Requires="wps">
+            <w:drawing>
+              <wp:anchor distT="0" distB="0" distL="114300" distR="114300" simplePos="0" relativeHeight="251661312" behindDoc="0" locked="0" layoutInCell="1" allowOverlap="1" wp14:anchorId="13091520" wp14:editId="5E7C1DB4">
+                <wp:simplePos x="0" y="0"/>
+                <wp:positionH relativeFrom="column">
+                  <wp:posOffset>536575</wp:posOffset>
+                </wp:positionH>
+                <wp:positionV relativeFrom="paragraph">
+                  <wp:posOffset>49056</wp:posOffset>
+                </wp:positionV>
+                <wp:extent cx="1569492" cy="414655"/>
+                <wp:effectExtent l="0" t="0" r="12065" b="23495"/>
                 <wp:wrapNone/>
                 <wp:docPr id="316" name="Oval 316"/>
                 <wp:cNvGraphicFramePr/>
@@ -5554,7 +5660,7 @@
                       <wps:spPr>
                         <a:xfrm>
                           <a:off x="0" y="0"/>
-                          <a:ext cx="2264410" cy="414655"/>
+                          <a:ext cx="1569492" cy="414655"/>
                         </a:xfrm>
                         <a:prstGeom prst="ellipse">
                           <a:avLst/>
@@ -5623,7 +5729,7 @@
           </mc:Choice>
           <mc:Fallback>
             <w:pict>
-              <v:oval id="Oval 316" o:spid="_x0000_s1074" style="position:absolute;margin-left:42.05pt;margin-top:12.25pt;width:178.3pt;height:32.65pt;z-index:251661312;visibility:visible;mso-wrap-style:square;mso-width-percent:0;mso-height-percent:0;mso-wrap-distance-left:9pt;mso-wrap-distance-top:0;mso-wrap-distance-right:9pt;mso-wrap-distance-bottom:0;mso-position-horizontal:absolute;mso-position-horizontal-relative:text;mso-position-vertical:absolute;mso-position-vertical-relative:text;mso-width-percent:0;mso-height-percent:0;mso-width-relative:margin;mso-height-relative:margin;v-text-anchor:middle" o:gfxdata="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" fillcolor="white [3212]" strokecolor="black [3213]" strokeweight="1pt">
+              <v:oval id="Oval 316" o:spid="_x0000_s1074" style="position:absolute;margin-left:42.25pt;margin-top:3.85pt;width:123.6pt;height:32.65pt;z-index:251661312;visibility:visible;mso-wrap-style:square;mso-width-percent:0;mso-height-percent:0;mso-wrap-distance-left:9pt;mso-wrap-distance-top:0;mso-wrap-distance-right:9pt;mso-wrap-distance-bottom:0;mso-position-horizontal:absolute;mso-position-horizontal-relative:text;mso-position-vertical:absolute;mso-position-vertical-relative:text;mso-width-percent:0;mso-height-percent:0;mso-width-relative:margin;mso-height-relative:margin;v-text-anchor:middle" o:gfxdata="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" fillcolor="white [3212]" strokecolor="black [3213]" strokeweight="1pt">
                 <v:textbox>
                   <w:txbxContent>
                     <w:p>
@@ -5658,27 +5764,155 @@
         <mc:AlternateContent>
           <mc:Choice Requires="wps">
             <w:drawing>
-              <wp:anchor distT="0" distB="0" distL="114300" distR="114300" simplePos="0" relativeHeight="251662336" behindDoc="0" locked="0" layoutInCell="1" allowOverlap="1" wp14:anchorId="484E3F62" wp14:editId="7CE26026">
+              <wp:anchor distT="0" distB="0" distL="114300" distR="114300" simplePos="0" relativeHeight="251847168" behindDoc="0" locked="0" layoutInCell="1" allowOverlap="1" wp14:anchorId="5A8C5B41" wp14:editId="5595B6C9">
                 <wp:simplePos x="0" y="0"/>
                 <wp:positionH relativeFrom="column">
-                  <wp:posOffset>106931</wp:posOffset>
+                  <wp:posOffset>2063115</wp:posOffset>
                 </wp:positionH>
                 <wp:positionV relativeFrom="paragraph">
-                  <wp:posOffset>42761</wp:posOffset>
+                  <wp:posOffset>54610</wp:posOffset>
                 </wp:positionV>
-                <wp:extent cx="429776" cy="51758"/>
-                <wp:effectExtent l="0" t="0" r="27940" b="24765"/>
+                <wp:extent cx="1903730" cy="414655"/>
+                <wp:effectExtent l="0" t="0" r="20320" b="23495"/>
                 <wp:wrapNone/>
-                <wp:docPr id="320" name="Conexão recta 320"/>
+                <wp:docPr id="275" name="Oval 275"/>
+                <wp:cNvGraphicFramePr/>
+                <a:graphic xmlns:a="http://schemas.openxmlformats.org/drawingml/2006/main">
+                  <a:graphicData uri="http://schemas.microsoft.com/office/word/2010/wordprocessingShape">
+                    <wps:wsp>
+                      <wps:cNvSpPr/>
+                      <wps:spPr>
+                        <a:xfrm>
+                          <a:off x="0" y="0"/>
+                          <a:ext cx="1903730" cy="414655"/>
+                        </a:xfrm>
+                        <a:prstGeom prst="ellipse">
+                          <a:avLst/>
+                        </a:prstGeom>
+                        <a:solidFill>
+                          <a:schemeClr val="bg1"/>
+                        </a:solidFill>
+                        <a:ln w="12700">
+                          <a:solidFill>
+                            <a:schemeClr val="tx1"/>
+                          </a:solidFill>
+                        </a:ln>
+                      </wps:spPr>
+                      <wps:style>
+                        <a:lnRef idx="2">
+                          <a:schemeClr val="accent1">
+                            <a:shade val="50000"/>
+                          </a:schemeClr>
+                        </a:lnRef>
+                        <a:fillRef idx="1">
+                          <a:schemeClr val="accent1"/>
+                        </a:fillRef>
+                        <a:effectRef idx="0">
+                          <a:schemeClr val="accent1"/>
+                        </a:effectRef>
+                        <a:fontRef idx="minor">
+                          <a:schemeClr val="lt1"/>
+                        </a:fontRef>
+                      </wps:style>
+                      <wps:txbx>
+                        <w:txbxContent>
+                          <w:p>
+                            <w:pPr>
+                              <w:spacing w:after="0"/>
+                              <w:jc w:val="center"/>
+                              <w:rPr>
+                                <w:color w:val="000000" w:themeColor="text1"/>
+                              </w:rPr>
+                            </w:pPr>
+                            <w:r>
+                              <w:rPr>
+                                <w:color w:val="000000" w:themeColor="text1"/>
+                              </w:rPr>
+                              <w:t>Alterar funcionários</w:t>
+                            </w:r>
+                          </w:p>
+                        </w:txbxContent>
+                      </wps:txbx>
+                      <wps:bodyPr rot="0" spcFirstLastPara="0" vertOverflow="overflow" horzOverflow="overflow" vert="horz" wrap="square" lIns="91440" tIns="45720" rIns="91440" bIns="45720" numCol="1" spcCol="0" rtlCol="0" fromWordArt="0" anchor="ctr" anchorCtr="0" forceAA="0" compatLnSpc="1">
+                        <a:prstTxWarp prst="textNoShape">
+                          <a:avLst/>
+                        </a:prstTxWarp>
+                        <a:noAutofit/>
+                      </wps:bodyPr>
+                    </wps:wsp>
+                  </a:graphicData>
+                </a:graphic>
+                <wp14:sizeRelH relativeFrom="margin">
+                  <wp14:pctWidth>0</wp14:pctWidth>
+                </wp14:sizeRelH>
+                <wp14:sizeRelV relativeFrom="margin">
+                  <wp14:pctHeight>0</wp14:pctHeight>
+                </wp14:sizeRelV>
+              </wp:anchor>
+            </w:drawing>
+          </mc:Choice>
+          <mc:Fallback>
+            <w:pict>
+              <v:oval id="Oval 275" o:spid="_x0000_s1075" style="position:absolute;margin-left:162.45pt;margin-top:4.3pt;width:149.9pt;height:32.65pt;z-index:251847168;visibility:visible;mso-wrap-style:square;mso-width-percent:0;mso-height-percent:0;mso-wrap-distance-left:9pt;mso-wrap-distance-top:0;mso-wrap-distance-right:9pt;mso-wrap-distance-bottom:0;mso-position-horizontal:absolute;mso-position-horizontal-relative:text;mso-position-vertical:absolute;mso-position-vertical-relative:text;mso-width-percent:0;mso-height-percent:0;mso-width-relative:margin;mso-height-relative:margin;v-text-anchor:middle" o:gfxdata="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" fillcolor="white [3212]" strokecolor="black [3213]" strokeweight="1pt">
+                <v:textbox>
+                  <w:txbxContent>
+                    <w:p>
+                      <w:pPr>
+                        <w:spacing w:after="0"/>
+                        <w:jc w:val="center"/>
+                        <w:rPr>
+                          <w:color w:val="000000" w:themeColor="text1"/>
+                        </w:rPr>
+                      </w:pPr>
+                      <w:r>
+                        <w:rPr>
+                          <w:color w:val="000000" w:themeColor="text1"/>
+                        </w:rPr>
+                        <w:t>Alterar</w:t>
+                      </w:r>
+                      <w:r>
+                        <w:rPr>
+                          <w:color w:val="000000" w:themeColor="text1"/>
+                        </w:rPr>
+                        <w:t xml:space="preserve"> funcionários</w:t>
+                      </w:r>
+                    </w:p>
+                  </w:txbxContent>
+                </v:textbox>
+              </v:oval>
+            </w:pict>
+          </mc:Fallback>
+        </mc:AlternateContent>
+      </w:r>
+      <w:r>
+        <w:rPr>
+          <w:noProof/>
+          <w:lang w:eastAsia="pt-PT"/>
+        </w:rPr>
+        <mc:AlternateContent>
+          <mc:Choice Requires="wps">
+            <w:drawing>
+              <wp:anchor distT="0" distB="0" distL="114300" distR="114300" simplePos="0" relativeHeight="251838976" behindDoc="0" locked="0" layoutInCell="1" allowOverlap="1" wp14:anchorId="6B92259E" wp14:editId="60BA0E1D">
+                <wp:simplePos x="0" y="0"/>
+                <wp:positionH relativeFrom="column">
+                  <wp:posOffset>100330</wp:posOffset>
+                </wp:positionH>
+                <wp:positionV relativeFrom="paragraph">
+                  <wp:posOffset>314960</wp:posOffset>
+                </wp:positionV>
+                <wp:extent cx="477520" cy="154940"/>
+                <wp:effectExtent l="0" t="0" r="17780" b="35560"/>
+                <wp:wrapNone/>
+                <wp:docPr id="271" name="Conexão recta 271"/>
                 <wp:cNvGraphicFramePr/>
                 <a:graphic xmlns:a="http://schemas.openxmlformats.org/drawingml/2006/main">
                   <a:graphicData uri="http://schemas.microsoft.com/office/word/2010/wordprocessingShape">
                     <wps:wsp>
                       <wps:cNvCnPr/>
                       <wps:spPr>
-                        <a:xfrm flipV="1">
+                        <a:xfrm>
                           <a:off x="0" y="0"/>
-                          <a:ext cx="429776" cy="51758"/>
+                          <a:ext cx="477520" cy="154940"/>
                         </a:xfrm>
                         <a:prstGeom prst="line">
                           <a:avLst/>
@@ -5719,18 +5953,1022 @@
               </wp:anchor>
             </w:drawing>
           </mc:Choice>
-          <mc:Fallback xmlns:w16se="http://schemas.microsoft.com/office/word/2015/wordml/symex" xmlns:w15="http://schemas.microsoft.com/office/word/2012/wordml" xmlns:cx5="http://schemas.microsoft.com/office/drawing/2016/5/11/chartex" xmlns:cx4="http://schemas.microsoft.com/office/drawing/2016/5/10/chartex" xmlns:cx3="http://schemas.microsoft.com/office/drawing/2016/5/9/chartex" xmlns:cx2="http://schemas.microsoft.com/office/drawing/2015/10/21/chartex" xmlns:cx1="http://schemas.microsoft.com/office/drawing/2015/9/8/chartex" xmlns:cx="http://schemas.microsoft.com/office/drawing/2014/chartex">
+          <mc:Fallback>
             <w:pict>
-              <v:line w14:anchorId="2B869911" id="Conexão recta 320" o:spid="_x0000_s1026" style="position:absolute;flip:y;z-index:251662336;visibility:visible;mso-wrap-style:square;mso-width-percent:0;mso-height-percent:0;mso-wrap-distance-left:9pt;mso-wrap-distance-top:0;mso-wrap-distance-right:9pt;mso-wrap-distance-bottom:0;mso-position-horizontal:absolute;mso-position-horizontal-relative:text;mso-position-vertical:absolute;mso-position-vertical-relative:text;mso-width-percent:0;mso-height-percent:0;mso-width-relative:margin;mso-height-relative:margin" from="8.4pt,3.35pt" to="42.25pt,7.45pt" o:gfxdata="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" strokecolor="#5a5a5a [2109]" strokeweight="1.5pt"/>
+              <v:line id="Conexão recta 271" o:spid="_x0000_s1026" style="position:absolute;z-index:251838976;visibility:visible;mso-wrap-style:square;mso-width-percent:0;mso-height-percent:0;mso-wrap-distance-left:9pt;mso-wrap-distance-top:0;mso-wrap-distance-right:9pt;mso-wrap-distance-bottom:0;mso-position-horizontal:absolute;mso-position-horizontal-relative:text;mso-position-vertical:absolute;mso-position-vertical-relative:text;mso-width-percent:0;mso-height-percent:0;mso-width-relative:margin;mso-height-relative:margin" from="7.9pt,24.8pt" to="45.5pt,37pt" o:gfxdata="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" strokecolor="#5a5a5a [2109]" strokeweight="1.5pt"/>
+            </w:pict>
+          </mc:Fallback>
+        </mc:AlternateContent>
+      </w:r>
+      <w:r>
+        <w:rPr>
+          <w:noProof/>
+          <w:lang w:eastAsia="pt-PT"/>
+        </w:rPr>
+        <mc:AlternateContent>
+          <mc:Choice Requires="wps">
+            <w:drawing>
+              <wp:anchor distT="0" distB="0" distL="114300" distR="114300" simplePos="0" relativeHeight="251834880" behindDoc="0" locked="0" layoutInCell="1" allowOverlap="1" wp14:anchorId="5CBC6824" wp14:editId="42F425B6">
+                <wp:simplePos x="0" y="0"/>
+                <wp:positionH relativeFrom="column">
+                  <wp:posOffset>577850</wp:posOffset>
+                </wp:positionH>
+                <wp:positionV relativeFrom="paragraph">
+                  <wp:posOffset>289721</wp:posOffset>
+                </wp:positionV>
+                <wp:extent cx="1425575" cy="414655"/>
+                <wp:effectExtent l="0" t="0" r="22225" b="23495"/>
+                <wp:wrapNone/>
+                <wp:docPr id="44" name="Oval 44"/>
+                <wp:cNvGraphicFramePr/>
+                <a:graphic xmlns:a="http://schemas.openxmlformats.org/drawingml/2006/main">
+                  <a:graphicData uri="http://schemas.microsoft.com/office/word/2010/wordprocessingShape">
+                    <wps:wsp>
+                      <wps:cNvSpPr/>
+                      <wps:spPr>
+                        <a:xfrm>
+                          <a:off x="0" y="0"/>
+                          <a:ext cx="1425575" cy="414655"/>
+                        </a:xfrm>
+                        <a:prstGeom prst="ellipse">
+                          <a:avLst/>
+                        </a:prstGeom>
+                        <a:solidFill>
+                          <a:schemeClr val="bg1"/>
+                        </a:solidFill>
+                        <a:ln w="12700">
+                          <a:solidFill>
+                            <a:schemeClr val="tx1"/>
+                          </a:solidFill>
+                        </a:ln>
+                      </wps:spPr>
+                      <wps:style>
+                        <a:lnRef idx="2">
+                          <a:schemeClr val="accent1">
+                            <a:shade val="50000"/>
+                          </a:schemeClr>
+                        </a:lnRef>
+                        <a:fillRef idx="1">
+                          <a:schemeClr val="accent1"/>
+                        </a:fillRef>
+                        <a:effectRef idx="0">
+                          <a:schemeClr val="accent1"/>
+                        </a:effectRef>
+                        <a:fontRef idx="minor">
+                          <a:schemeClr val="lt1"/>
+                        </a:fontRef>
+                      </wps:style>
+                      <wps:txbx>
+                        <w:txbxContent>
+                          <w:p>
+                            <w:pPr>
+                              <w:spacing w:after="0"/>
+                              <w:jc w:val="center"/>
+                              <w:rPr>
+                                <w:color w:val="000000" w:themeColor="text1"/>
+                              </w:rPr>
+                            </w:pPr>
+                            <w:r>
+                              <w:rPr>
+                                <w:color w:val="000000" w:themeColor="text1"/>
+                              </w:rPr>
+                              <w:t>Criar salas</w:t>
+                            </w:r>
+                          </w:p>
+                        </w:txbxContent>
+                      </wps:txbx>
+                      <wps:bodyPr rot="0" spcFirstLastPara="0" vertOverflow="overflow" horzOverflow="overflow" vert="horz" wrap="square" lIns="91440" tIns="45720" rIns="91440" bIns="45720" numCol="1" spcCol="0" rtlCol="0" fromWordArt="0" anchor="ctr" anchorCtr="0" forceAA="0" compatLnSpc="1">
+                        <a:prstTxWarp prst="textNoShape">
+                          <a:avLst/>
+                        </a:prstTxWarp>
+                        <a:noAutofit/>
+                      </wps:bodyPr>
+                    </wps:wsp>
+                  </a:graphicData>
+                </a:graphic>
+                <wp14:sizeRelH relativeFrom="margin">
+                  <wp14:pctWidth>0</wp14:pctWidth>
+                </wp14:sizeRelH>
+                <wp14:sizeRelV relativeFrom="margin">
+                  <wp14:pctHeight>0</wp14:pctHeight>
+                </wp14:sizeRelV>
+              </wp:anchor>
+            </w:drawing>
+          </mc:Choice>
+          <mc:Fallback>
+            <w:pict>
+              <v:oval id="Oval 44" o:spid="_x0000_s1076" style="position:absolute;margin-left:45.5pt;margin-top:22.8pt;width:112.25pt;height:32.65pt;z-index:251834880;visibility:visible;mso-wrap-style:square;mso-width-percent:0;mso-height-percent:0;mso-wrap-distance-left:9pt;mso-wrap-distance-top:0;mso-wrap-distance-right:9pt;mso-wrap-distance-bottom:0;mso-position-horizontal:absolute;mso-position-horizontal-relative:text;mso-position-vertical:absolute;mso-position-vertical-relative:text;mso-width-percent:0;mso-height-percent:0;mso-width-relative:margin;mso-height-relative:margin;v-text-anchor:middle" o:gfxdata="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" fillcolor="white [3212]" strokecolor="black [3213]" strokeweight="1pt">
+                <v:textbox>
+                  <w:txbxContent>
+                    <w:p>
+                      <w:pPr>
+                        <w:spacing w:after="0"/>
+                        <w:jc w:val="center"/>
+                        <w:rPr>
+                          <w:color w:val="000000" w:themeColor="text1"/>
+                        </w:rPr>
+                      </w:pPr>
+                      <w:r>
+                        <w:rPr>
+                          <w:color w:val="000000" w:themeColor="text1"/>
+                        </w:rPr>
+                        <w:t>Criar salas</w:t>
+                      </w:r>
+                    </w:p>
+                  </w:txbxContent>
+                </v:textbox>
+              </v:oval>
+            </w:pict>
+          </mc:Fallback>
+        </mc:AlternateContent>
+      </w:r>
+      <w:r>
+        <w:rPr>
+          <w:noProof/>
+          <w:lang w:eastAsia="pt-PT"/>
+        </w:rPr>
+        <mc:AlternateContent>
+          <mc:Choice Requires="wps">
+            <w:drawing>
+              <wp:anchor distT="0" distB="0" distL="114300" distR="114300" simplePos="0" relativeHeight="251845120" behindDoc="0" locked="0" layoutInCell="1" allowOverlap="1" wp14:anchorId="2B57A1E4" wp14:editId="5BEA7B72">
+                <wp:simplePos x="0" y="0"/>
+                <wp:positionH relativeFrom="column">
+                  <wp:posOffset>107851</wp:posOffset>
+                </wp:positionH>
+                <wp:positionV relativeFrom="paragraph">
+                  <wp:posOffset>206148</wp:posOffset>
+                </wp:positionV>
+                <wp:extent cx="1957340" cy="34119"/>
+                <wp:effectExtent l="0" t="0" r="24130" b="23495"/>
+                <wp:wrapNone/>
+                <wp:docPr id="274" name="Conexão recta 274"/>
+                <wp:cNvGraphicFramePr/>
+                <a:graphic xmlns:a="http://schemas.openxmlformats.org/drawingml/2006/main">
+                  <a:graphicData uri="http://schemas.microsoft.com/office/word/2010/wordprocessingShape">
+                    <wps:wsp>
+                      <wps:cNvCnPr/>
+                      <wps:spPr>
+                        <a:xfrm>
+                          <a:off x="0" y="0"/>
+                          <a:ext cx="1957340" cy="34119"/>
+                        </a:xfrm>
+                        <a:prstGeom prst="line">
+                          <a:avLst/>
+                        </a:prstGeom>
+                        <a:ln w="19050">
+                          <a:solidFill>
+                            <a:schemeClr val="tx1">
+                              <a:lumMod val="65000"/>
+                              <a:lumOff val="35000"/>
+                            </a:schemeClr>
+                          </a:solidFill>
+                        </a:ln>
+                      </wps:spPr>
+                      <wps:style>
+                        <a:lnRef idx="1">
+                          <a:schemeClr val="accent1"/>
+                        </a:lnRef>
+                        <a:fillRef idx="0">
+                          <a:schemeClr val="accent1"/>
+                        </a:fillRef>
+                        <a:effectRef idx="0">
+                          <a:schemeClr val="accent1"/>
+                        </a:effectRef>
+                        <a:fontRef idx="minor">
+                          <a:schemeClr val="tx1"/>
+                        </a:fontRef>
+                      </wps:style>
+                      <wps:bodyPr/>
+                    </wps:wsp>
+                  </a:graphicData>
+                </a:graphic>
+                <wp14:sizeRelH relativeFrom="margin">
+                  <wp14:pctWidth>0</wp14:pctWidth>
+                </wp14:sizeRelH>
+                <wp14:sizeRelV relativeFrom="margin">
+                  <wp14:pctHeight>0</wp14:pctHeight>
+                </wp14:sizeRelV>
+              </wp:anchor>
+            </w:drawing>
+          </mc:Choice>
+          <mc:Fallback>
+            <w:pict>
+              <v:line id="Conexão recta 274" o:spid="_x0000_s1026" style="position:absolute;z-index:251845120;visibility:visible;mso-wrap-style:square;mso-width-percent:0;mso-height-percent:0;mso-wrap-distance-left:9pt;mso-wrap-distance-top:0;mso-wrap-distance-right:9pt;mso-wrap-distance-bottom:0;mso-position-horizontal:absolute;mso-position-horizontal-relative:text;mso-position-vertical:absolute;mso-position-vertical-relative:text;mso-width-percent:0;mso-height-percent:0;mso-width-relative:margin;mso-height-relative:margin" from="8.5pt,16.25pt" to="162.6pt,18.95pt" o:gfxdata="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" strokecolor="#5a5a5a [2109]" strokeweight="1.5pt"/>
             </w:pict>
           </mc:Fallback>
         </mc:AlternateContent>
       </w:r>
     </w:p>
-    <w:p/>
-    <w:p/>
-    <w:p/>
-    <w:p/>
+    <w:p>
+      <w:r>
+        <w:rPr>
+          <w:noProof/>
+          <w:lang w:eastAsia="pt-PT"/>
+        </w:rPr>
+        <mc:AlternateContent>
+          <mc:Choice Requires="wps">
+            <w:drawing>
+              <wp:anchor distT="0" distB="0" distL="114300" distR="114300" simplePos="0" relativeHeight="251843072" behindDoc="0" locked="0" layoutInCell="1" allowOverlap="1" wp14:anchorId="69642C83" wp14:editId="430C9ACC">
+                <wp:simplePos x="0" y="0"/>
+                <wp:positionH relativeFrom="column">
+                  <wp:posOffset>2002790</wp:posOffset>
+                </wp:positionH>
+                <wp:positionV relativeFrom="paragraph">
+                  <wp:posOffset>262890</wp:posOffset>
+                </wp:positionV>
+                <wp:extent cx="1084580" cy="627380"/>
+                <wp:effectExtent l="0" t="0" r="20320" b="20320"/>
+                <wp:wrapNone/>
+                <wp:docPr id="273" name="Oval 273"/>
+                <wp:cNvGraphicFramePr/>
+                <a:graphic xmlns:a="http://schemas.openxmlformats.org/drawingml/2006/main">
+                  <a:graphicData uri="http://schemas.microsoft.com/office/word/2010/wordprocessingShape">
+                    <wps:wsp>
+                      <wps:cNvSpPr/>
+                      <wps:spPr>
+                        <a:xfrm>
+                          <a:off x="0" y="0"/>
+                          <a:ext cx="1084580" cy="627380"/>
+                        </a:xfrm>
+                        <a:prstGeom prst="ellipse">
+                          <a:avLst/>
+                        </a:prstGeom>
+                        <a:solidFill>
+                          <a:schemeClr val="bg1"/>
+                        </a:solidFill>
+                        <a:ln w="12700">
+                          <a:solidFill>
+                            <a:schemeClr val="tx1"/>
+                          </a:solidFill>
+                        </a:ln>
+                      </wps:spPr>
+                      <wps:style>
+                        <a:lnRef idx="2">
+                          <a:schemeClr val="accent1">
+                            <a:shade val="50000"/>
+                          </a:schemeClr>
+                        </a:lnRef>
+                        <a:fillRef idx="1">
+                          <a:schemeClr val="accent1"/>
+                        </a:fillRef>
+                        <a:effectRef idx="0">
+                          <a:schemeClr val="accent1"/>
+                        </a:effectRef>
+                        <a:fontRef idx="minor">
+                          <a:schemeClr val="lt1"/>
+                        </a:fontRef>
+                      </wps:style>
+                      <wps:txbx>
+                        <w:txbxContent>
+                          <w:p>
+                            <w:pPr>
+                              <w:spacing w:after="0"/>
+                              <w:jc w:val="center"/>
+                              <w:rPr>
+                                <w:color w:val="000000" w:themeColor="text1"/>
+                              </w:rPr>
+                            </w:pPr>
+                            <w:r>
+                              <w:rPr>
+                                <w:color w:val="000000" w:themeColor="text1"/>
+                              </w:rPr>
+                              <w:t>Criar funcionários</w:t>
+                            </w:r>
+                          </w:p>
+                        </w:txbxContent>
+                      </wps:txbx>
+                      <wps:bodyPr rot="0" spcFirstLastPara="0" vertOverflow="overflow" horzOverflow="overflow" vert="horz" wrap="square" lIns="0" tIns="0" rIns="0" bIns="0" numCol="1" spcCol="0" rtlCol="0" fromWordArt="0" anchor="ctr" anchorCtr="0" forceAA="0" compatLnSpc="1">
+                        <a:prstTxWarp prst="textNoShape">
+                          <a:avLst/>
+                        </a:prstTxWarp>
+                        <a:noAutofit/>
+                      </wps:bodyPr>
+                    </wps:wsp>
+                  </a:graphicData>
+                </a:graphic>
+                <wp14:sizeRelH relativeFrom="margin">
+                  <wp14:pctWidth>0</wp14:pctWidth>
+                </wp14:sizeRelH>
+                <wp14:sizeRelV relativeFrom="margin">
+                  <wp14:pctHeight>0</wp14:pctHeight>
+                </wp14:sizeRelV>
+              </wp:anchor>
+            </w:drawing>
+          </mc:Choice>
+          <mc:Fallback>
+            <w:pict>
+              <v:oval id="Oval 273" o:spid="_x0000_s1077" style="position:absolute;margin-left:157.7pt;margin-top:20.7pt;width:85.4pt;height:49.4pt;z-index:251843072;visibility:visible;mso-wrap-style:square;mso-width-percent:0;mso-height-percent:0;mso-wrap-distance-left:9pt;mso-wrap-distance-top:0;mso-wrap-distance-right:9pt;mso-wrap-distance-bottom:0;mso-position-horizontal:absolute;mso-position-horizontal-relative:text;mso-position-vertical:absolute;mso-position-vertical-relative:text;mso-width-percent:0;mso-height-percent:0;mso-width-relative:margin;mso-height-relative:margin;v-text-anchor:middle" o:gfxdata="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" fillcolor="white [3212]" strokecolor="black [3213]" strokeweight="1pt">
+                <v:textbox inset="0,0,0,0">
+                  <w:txbxContent>
+                    <w:p>
+                      <w:pPr>
+                        <w:spacing w:after="0"/>
+                        <w:jc w:val="center"/>
+                        <w:rPr>
+                          <w:color w:val="000000" w:themeColor="text1"/>
+                        </w:rPr>
+                      </w:pPr>
+                      <w:r>
+                        <w:rPr>
+                          <w:color w:val="000000" w:themeColor="text1"/>
+                        </w:rPr>
+                        <w:t>Criar funcionários</w:t>
+                      </w:r>
+                    </w:p>
+                  </w:txbxContent>
+                </v:textbox>
+              </v:oval>
+            </w:pict>
+          </mc:Fallback>
+        </mc:AlternateContent>
+      </w:r>
+      <w:r>
+        <w:rPr>
+          <w:noProof/>
+          <w:lang w:eastAsia="pt-PT"/>
+        </w:rPr>
+        <mc:AlternateContent>
+          <mc:Choice Requires="wps">
+            <w:drawing>
+              <wp:anchor distT="0" distB="0" distL="114300" distR="114300" simplePos="0" relativeHeight="251849216" behindDoc="0" locked="0" layoutInCell="1" allowOverlap="1" wp14:anchorId="4D6E30A1" wp14:editId="174C68FB">
+                <wp:simplePos x="0" y="0"/>
+                <wp:positionH relativeFrom="column">
+                  <wp:posOffset>168635</wp:posOffset>
+                </wp:positionH>
+                <wp:positionV relativeFrom="paragraph">
+                  <wp:posOffset>312837</wp:posOffset>
+                </wp:positionV>
+                <wp:extent cx="1835624" cy="252484"/>
+                <wp:effectExtent l="0" t="0" r="12700" b="33655"/>
+                <wp:wrapNone/>
+                <wp:docPr id="276" name="Conexão recta 276"/>
+                <wp:cNvGraphicFramePr/>
+                <a:graphic xmlns:a="http://schemas.openxmlformats.org/drawingml/2006/main">
+                  <a:graphicData uri="http://schemas.microsoft.com/office/word/2010/wordprocessingShape">
+                    <wps:wsp>
+                      <wps:cNvCnPr/>
+                      <wps:spPr>
+                        <a:xfrm>
+                          <a:off x="0" y="0"/>
+                          <a:ext cx="1835624" cy="252484"/>
+                        </a:xfrm>
+                        <a:prstGeom prst="line">
+                          <a:avLst/>
+                        </a:prstGeom>
+                        <a:ln w="19050">
+                          <a:solidFill>
+                            <a:schemeClr val="tx1">
+                              <a:lumMod val="65000"/>
+                              <a:lumOff val="35000"/>
+                            </a:schemeClr>
+                          </a:solidFill>
+                        </a:ln>
+                      </wps:spPr>
+                      <wps:style>
+                        <a:lnRef idx="1">
+                          <a:schemeClr val="accent1"/>
+                        </a:lnRef>
+                        <a:fillRef idx="0">
+                          <a:schemeClr val="accent1"/>
+                        </a:fillRef>
+                        <a:effectRef idx="0">
+                          <a:schemeClr val="accent1"/>
+                        </a:effectRef>
+                        <a:fontRef idx="minor">
+                          <a:schemeClr val="tx1"/>
+                        </a:fontRef>
+                      </wps:style>
+                      <wps:bodyPr/>
+                    </wps:wsp>
+                  </a:graphicData>
+                </a:graphic>
+                <wp14:sizeRelH relativeFrom="margin">
+                  <wp14:pctWidth>0</wp14:pctWidth>
+                </wp14:sizeRelH>
+                <wp14:sizeRelV relativeFrom="margin">
+                  <wp14:pctHeight>0</wp14:pctHeight>
+                </wp14:sizeRelV>
+              </wp:anchor>
+            </w:drawing>
+          </mc:Choice>
+          <mc:Fallback>
+            <w:pict>
+              <v:line id="Conexão recta 276" o:spid="_x0000_s1026" style="position:absolute;z-index:251849216;visibility:visible;mso-wrap-style:square;mso-width-percent:0;mso-height-percent:0;mso-wrap-distance-left:9pt;mso-wrap-distance-top:0;mso-wrap-distance-right:9pt;mso-wrap-distance-bottom:0;mso-position-horizontal:absolute;mso-position-horizontal-relative:text;mso-position-vertical:absolute;mso-position-vertical-relative:text;mso-width-percent:0;mso-height-percent:0;mso-width-relative:margin;mso-height-relative:margin" from="13.3pt,24.65pt" to="157.85pt,44.55pt" o:gfxdata="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" strokecolor="#5a5a5a [2109]" strokeweight="1.5pt"/>
+            </w:pict>
+          </mc:Fallback>
+        </mc:AlternateContent>
+      </w:r>
+    </w:p>
+    <w:p>
+      <w:r>
+        <w:rPr>
+          <w:noProof/>
+          <w:lang w:eastAsia="pt-PT"/>
+        </w:rPr>
+        <mc:AlternateContent>
+          <mc:Choice Requires="wps">
+            <w:drawing>
+              <wp:anchor distT="0" distB="0" distL="114300" distR="114300" simplePos="0" relativeHeight="251841024" behindDoc="0" locked="0" layoutInCell="1" allowOverlap="1" wp14:anchorId="40C4C2F3" wp14:editId="5777BF04">
+                <wp:simplePos x="0" y="0"/>
+                <wp:positionH relativeFrom="column">
+                  <wp:posOffset>154940</wp:posOffset>
+                </wp:positionH>
+                <wp:positionV relativeFrom="paragraph">
+                  <wp:posOffset>98425</wp:posOffset>
+                </wp:positionV>
+                <wp:extent cx="422910" cy="396875"/>
+                <wp:effectExtent l="0" t="0" r="34290" b="22225"/>
+                <wp:wrapNone/>
+                <wp:docPr id="272" name="Conexão recta 272"/>
+                <wp:cNvGraphicFramePr/>
+                <a:graphic xmlns:a="http://schemas.openxmlformats.org/drawingml/2006/main">
+                  <a:graphicData uri="http://schemas.microsoft.com/office/word/2010/wordprocessingShape">
+                    <wps:wsp>
+                      <wps:cNvCnPr/>
+                      <wps:spPr>
+                        <a:xfrm>
+                          <a:off x="0" y="0"/>
+                          <a:ext cx="422910" cy="396875"/>
+                        </a:xfrm>
+                        <a:prstGeom prst="line">
+                          <a:avLst/>
+                        </a:prstGeom>
+                        <a:ln w="19050">
+                          <a:solidFill>
+                            <a:schemeClr val="tx1">
+                              <a:lumMod val="65000"/>
+                              <a:lumOff val="35000"/>
+                            </a:schemeClr>
+                          </a:solidFill>
+                        </a:ln>
+                      </wps:spPr>
+                      <wps:style>
+                        <a:lnRef idx="1">
+                          <a:schemeClr val="accent1"/>
+                        </a:lnRef>
+                        <a:fillRef idx="0">
+                          <a:schemeClr val="accent1"/>
+                        </a:fillRef>
+                        <a:effectRef idx="0">
+                          <a:schemeClr val="accent1"/>
+                        </a:effectRef>
+                        <a:fontRef idx="minor">
+                          <a:schemeClr val="tx1"/>
+                        </a:fontRef>
+                      </wps:style>
+                      <wps:bodyPr/>
+                    </wps:wsp>
+                  </a:graphicData>
+                </a:graphic>
+                <wp14:sizeRelH relativeFrom="margin">
+                  <wp14:pctWidth>0</wp14:pctWidth>
+                </wp14:sizeRelH>
+                <wp14:sizeRelV relativeFrom="margin">
+                  <wp14:pctHeight>0</wp14:pctHeight>
+                </wp14:sizeRelV>
+              </wp:anchor>
+            </w:drawing>
+          </mc:Choice>
+          <mc:Fallback>
+            <w:pict>
+              <v:line id="Conexão recta 272" o:spid="_x0000_s1026" style="position:absolute;z-index:251841024;visibility:visible;mso-wrap-style:square;mso-width-percent:0;mso-height-percent:0;mso-wrap-distance-left:9pt;mso-wrap-distance-top:0;mso-wrap-distance-right:9pt;mso-wrap-distance-bottom:0;mso-position-horizontal:absolute;mso-position-horizontal-relative:text;mso-position-vertical:absolute;mso-position-vertical-relative:text;mso-width-percent:0;mso-height-percent:0;mso-width-relative:margin;mso-height-relative:margin" from="12.2pt,7.75pt" to="45.5pt,39pt" o:gfxdata="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" strokecolor="#5a5a5a [2109]" strokeweight="1.5pt"/>
+            </w:pict>
+          </mc:Fallback>
+        </mc:AlternateContent>
+      </w:r>
+      <w:r>
+        <w:rPr>
+          <w:noProof/>
+          <w:lang w:eastAsia="pt-PT"/>
+        </w:rPr>
+        <mc:AlternateContent>
+          <mc:Choice Requires="wps">
+            <w:drawing>
+              <wp:anchor distT="0" distB="0" distL="114300" distR="114300" simplePos="0" relativeHeight="251836928" behindDoc="0" locked="0" layoutInCell="1" allowOverlap="1" wp14:anchorId="27E7D505" wp14:editId="03E3EF1F">
+                <wp:simplePos x="0" y="0"/>
+                <wp:positionH relativeFrom="column">
+                  <wp:posOffset>577850</wp:posOffset>
+                </wp:positionH>
+                <wp:positionV relativeFrom="paragraph">
+                  <wp:posOffset>309245</wp:posOffset>
+                </wp:positionV>
+                <wp:extent cx="1398270" cy="414655"/>
+                <wp:effectExtent l="0" t="0" r="11430" b="23495"/>
+                <wp:wrapNone/>
+                <wp:docPr id="53" name="Oval 53"/>
+                <wp:cNvGraphicFramePr/>
+                <a:graphic xmlns:a="http://schemas.openxmlformats.org/drawingml/2006/main">
+                  <a:graphicData uri="http://schemas.microsoft.com/office/word/2010/wordprocessingShape">
+                    <wps:wsp>
+                      <wps:cNvSpPr/>
+                      <wps:spPr>
+                        <a:xfrm>
+                          <a:off x="0" y="0"/>
+                          <a:ext cx="1398270" cy="414655"/>
+                        </a:xfrm>
+                        <a:prstGeom prst="ellipse">
+                          <a:avLst/>
+                        </a:prstGeom>
+                        <a:solidFill>
+                          <a:schemeClr val="bg1"/>
+                        </a:solidFill>
+                        <a:ln w="12700">
+                          <a:solidFill>
+                            <a:schemeClr val="tx1"/>
+                          </a:solidFill>
+                        </a:ln>
+                      </wps:spPr>
+                      <wps:style>
+                        <a:lnRef idx="2">
+                          <a:schemeClr val="accent1">
+                            <a:shade val="50000"/>
+                          </a:schemeClr>
+                        </a:lnRef>
+                        <a:fillRef idx="1">
+                          <a:schemeClr val="accent1"/>
+                        </a:fillRef>
+                        <a:effectRef idx="0">
+                          <a:schemeClr val="accent1"/>
+                        </a:effectRef>
+                        <a:fontRef idx="minor">
+                          <a:schemeClr val="lt1"/>
+                        </a:fontRef>
+                      </wps:style>
+                      <wps:txbx>
+                        <w:txbxContent>
+                          <w:p>
+                            <w:pPr>
+                              <w:spacing w:after="0"/>
+                              <w:jc w:val="center"/>
+                              <w:rPr>
+                                <w:color w:val="000000" w:themeColor="text1"/>
+                              </w:rPr>
+                            </w:pPr>
+                            <w:r>
+                              <w:rPr>
+                                <w:color w:val="000000" w:themeColor="text1"/>
+                              </w:rPr>
+                              <w:t>Fechar salas</w:t>
+                            </w:r>
+                          </w:p>
+                        </w:txbxContent>
+                      </wps:txbx>
+                      <wps:bodyPr rot="0" spcFirstLastPara="0" vertOverflow="overflow" horzOverflow="overflow" vert="horz" wrap="square" lIns="91440" tIns="45720" rIns="91440" bIns="45720" numCol="1" spcCol="0" rtlCol="0" fromWordArt="0" anchor="ctr" anchorCtr="0" forceAA="0" compatLnSpc="1">
+                        <a:prstTxWarp prst="textNoShape">
+                          <a:avLst/>
+                        </a:prstTxWarp>
+                        <a:noAutofit/>
+                      </wps:bodyPr>
+                    </wps:wsp>
+                  </a:graphicData>
+                </a:graphic>
+                <wp14:sizeRelH relativeFrom="margin">
+                  <wp14:pctWidth>0</wp14:pctWidth>
+                </wp14:sizeRelH>
+                <wp14:sizeRelV relativeFrom="margin">
+                  <wp14:pctHeight>0</wp14:pctHeight>
+                </wp14:sizeRelV>
+              </wp:anchor>
+            </w:drawing>
+          </mc:Choice>
+          <mc:Fallback>
+            <w:pict>
+              <v:oval id="Oval 53" o:spid="_x0000_s1078" style="position:absolute;margin-left:45.5pt;margin-top:24.35pt;width:110.1pt;height:32.65pt;z-index:251836928;visibility:visible;mso-wrap-style:square;mso-width-percent:0;mso-height-percent:0;mso-wrap-distance-left:9pt;mso-wrap-distance-top:0;mso-wrap-distance-right:9pt;mso-wrap-distance-bottom:0;mso-position-horizontal:absolute;mso-position-horizontal-relative:text;mso-position-vertical:absolute;mso-position-vertical-relative:text;mso-width-percent:0;mso-height-percent:0;mso-width-relative:margin;mso-height-relative:margin;v-text-anchor:middle" o:gfxdata="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" fillcolor="white [3212]" strokecolor="black [3213]" strokeweight="1pt">
+                <v:textbox>
+                  <w:txbxContent>
+                    <w:p>
+                      <w:pPr>
+                        <w:spacing w:after="0"/>
+                        <w:jc w:val="center"/>
+                        <w:rPr>
+                          <w:color w:val="000000" w:themeColor="text1"/>
+                        </w:rPr>
+                      </w:pPr>
+                      <w:r>
+                        <w:rPr>
+                          <w:color w:val="000000" w:themeColor="text1"/>
+                        </w:rPr>
+                        <w:t xml:space="preserve">Fechar </w:t>
+                      </w:r>
+                      <w:r>
+                        <w:rPr>
+                          <w:color w:val="000000" w:themeColor="text1"/>
+                        </w:rPr>
+                        <w:t>salas</w:t>
+                      </w:r>
+                    </w:p>
+                  </w:txbxContent>
+                </v:textbox>
+              </v:oval>
+            </w:pict>
+          </mc:Fallback>
+        </mc:AlternateContent>
+      </w:r>
+    </w:p>
+    <w:p>
+      <w:r>
+        <w:rPr>
+          <w:noProof/>
+          <w:lang w:eastAsia="pt-PT"/>
+        </w:rPr>
+        <mc:AlternateContent>
+          <mc:Choice Requires="wps">
+            <w:drawing>
+              <wp:anchor distT="0" distB="0" distL="114300" distR="114300" simplePos="0" relativeHeight="251855360" behindDoc="0" locked="0" layoutInCell="1" allowOverlap="1" wp14:anchorId="5BF41F79" wp14:editId="3F6839ED">
+                <wp:simplePos x="0" y="0"/>
+                <wp:positionH relativeFrom="column">
+                  <wp:posOffset>2065674</wp:posOffset>
+                </wp:positionH>
+                <wp:positionV relativeFrom="paragraph">
+                  <wp:posOffset>246437</wp:posOffset>
+                </wp:positionV>
+                <wp:extent cx="409243" cy="498143"/>
+                <wp:effectExtent l="38100" t="0" r="29210" b="54610"/>
+                <wp:wrapNone/>
+                <wp:docPr id="279" name="Conexão recta unidireccional 279"/>
+                <wp:cNvGraphicFramePr/>
+                <a:graphic xmlns:a="http://schemas.openxmlformats.org/drawingml/2006/main">
+                  <a:graphicData uri="http://schemas.microsoft.com/office/word/2010/wordprocessingShape">
+                    <wps:wsp>
+                      <wps:cNvCnPr/>
+                      <wps:spPr>
+                        <a:xfrm flipH="1">
+                          <a:off x="0" y="0"/>
+                          <a:ext cx="409243" cy="498143"/>
+                        </a:xfrm>
+                        <a:prstGeom prst="straightConnector1">
+                          <a:avLst/>
+                        </a:prstGeom>
+                        <a:ln w="19050">
+                          <a:solidFill>
+                            <a:schemeClr val="tx1">
+                              <a:lumMod val="50000"/>
+                              <a:lumOff val="50000"/>
+                            </a:schemeClr>
+                          </a:solidFill>
+                          <a:prstDash val="sysDash"/>
+                          <a:tailEnd type="arrow"/>
+                        </a:ln>
+                      </wps:spPr>
+                      <wps:style>
+                        <a:lnRef idx="1">
+                          <a:schemeClr val="accent1"/>
+                        </a:lnRef>
+                        <a:fillRef idx="0">
+                          <a:schemeClr val="accent1"/>
+                        </a:fillRef>
+                        <a:effectRef idx="0">
+                          <a:schemeClr val="accent1"/>
+                        </a:effectRef>
+                        <a:fontRef idx="minor">
+                          <a:schemeClr val="tx1"/>
+                        </a:fontRef>
+                      </wps:style>
+                      <wps:bodyPr/>
+                    </wps:wsp>
+                  </a:graphicData>
+                </a:graphic>
+                <wp14:sizeRelH relativeFrom="margin">
+                  <wp14:pctWidth>0</wp14:pctWidth>
+                </wp14:sizeRelH>
+                <wp14:sizeRelV relativeFrom="margin">
+                  <wp14:pctHeight>0</wp14:pctHeight>
+                </wp14:sizeRelV>
+              </wp:anchor>
+            </w:drawing>
+          </mc:Choice>
+          <mc:Fallback>
+            <w:pict>
+              <v:shapetype id="_x0000_t32" coordsize="21600,21600" o:spt="32" o:oned="t" path="m,l21600,21600e" filled="f">
+                <v:path arrowok="t" fillok="f" o:connecttype="none"/>
+                <o:lock v:ext="edit" shapetype="t"/>
+              </v:shapetype>
+              <v:shape id="Conexão recta unidireccional 279" o:spid="_x0000_s1026" type="#_x0000_t32" style="position:absolute;margin-left:162.65pt;margin-top:19.4pt;width:32.2pt;height:39.2pt;flip:x;z-index:251855360;visibility:visible;mso-wrap-style:square;mso-width-percent:0;mso-height-percent:0;mso-wrap-distance-left:9pt;mso-wrap-distance-top:0;mso-wrap-distance-right:9pt;mso-wrap-distance-bottom:0;mso-position-horizontal:absolute;mso-position-horizontal-relative:text;mso-position-vertical:absolute;mso-position-vertical-relative:text;mso-width-percent:0;mso-height-percent:0;mso-width-relative:margin;mso-height-relative:margin" o:gfxdata="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" strokecolor="gray [1629]" strokeweight="1.5pt">
+                <v:stroke dashstyle="3 1" endarrow="open"/>
+              </v:shape>
+            </w:pict>
+          </mc:Fallback>
+        </mc:AlternateContent>
+      </w:r>
+      <w:r>
+        <w:rPr>
+          <w:noProof/>
+          <w:lang w:eastAsia="pt-PT"/>
+        </w:rPr>
+        <mc:AlternateContent>
+          <mc:Choice Requires="wps">
+            <w:drawing>
+              <wp:anchor distT="0" distB="0" distL="114300" distR="114300" simplePos="0" relativeHeight="251853312" behindDoc="0" locked="0" layoutInCell="1" allowOverlap="1" wp14:anchorId="659B11E2" wp14:editId="0909E71E">
+                <wp:simplePos x="0" y="0"/>
+                <wp:positionH relativeFrom="column">
+                  <wp:posOffset>-104775</wp:posOffset>
+                </wp:positionH>
+                <wp:positionV relativeFrom="paragraph">
+                  <wp:posOffset>27940</wp:posOffset>
+                </wp:positionV>
+                <wp:extent cx="729615" cy="668655"/>
+                <wp:effectExtent l="0" t="0" r="32385" b="17145"/>
+                <wp:wrapNone/>
+                <wp:docPr id="278" name="Conexão recta 278"/>
+                <wp:cNvGraphicFramePr/>
+                <a:graphic xmlns:a="http://schemas.openxmlformats.org/drawingml/2006/main">
+                  <a:graphicData uri="http://schemas.microsoft.com/office/word/2010/wordprocessingShape">
+                    <wps:wsp>
+                      <wps:cNvCnPr/>
+                      <wps:spPr>
+                        <a:xfrm>
+                          <a:off x="0" y="0"/>
+                          <a:ext cx="729615" cy="668655"/>
+                        </a:xfrm>
+                        <a:prstGeom prst="line">
+                          <a:avLst/>
+                        </a:prstGeom>
+                        <a:ln w="19050">
+                          <a:solidFill>
+                            <a:schemeClr val="tx1">
+                              <a:lumMod val="65000"/>
+                              <a:lumOff val="35000"/>
+                            </a:schemeClr>
+                          </a:solidFill>
+                        </a:ln>
+                      </wps:spPr>
+                      <wps:style>
+                        <a:lnRef idx="1">
+                          <a:schemeClr val="accent1"/>
+                        </a:lnRef>
+                        <a:fillRef idx="0">
+                          <a:schemeClr val="accent1"/>
+                        </a:fillRef>
+                        <a:effectRef idx="0">
+                          <a:schemeClr val="accent1"/>
+                        </a:effectRef>
+                        <a:fontRef idx="minor">
+                          <a:schemeClr val="tx1"/>
+                        </a:fontRef>
+                      </wps:style>
+                      <wps:bodyPr/>
+                    </wps:wsp>
+                  </a:graphicData>
+                </a:graphic>
+                <wp14:sizeRelH relativeFrom="margin">
+                  <wp14:pctWidth>0</wp14:pctWidth>
+                </wp14:sizeRelH>
+                <wp14:sizeRelV relativeFrom="margin">
+                  <wp14:pctHeight>0</wp14:pctHeight>
+                </wp14:sizeRelV>
+              </wp:anchor>
+            </w:drawing>
+          </mc:Choice>
+          <mc:Fallback>
+            <w:pict>
+              <v:line id="Conexão recta 278" o:spid="_x0000_s1026" style="position:absolute;z-index:251853312;visibility:visible;mso-wrap-style:square;mso-width-percent:0;mso-height-percent:0;mso-wrap-distance-left:9pt;mso-wrap-distance-top:0;mso-wrap-distance-right:9pt;mso-wrap-distance-bottom:0;mso-position-horizontal:absolute;mso-position-horizontal-relative:text;mso-position-vertical:absolute;mso-position-vertical-relative:text;mso-width-percent:0;mso-height-percent:0;mso-width-relative:margin;mso-height-relative:margin" from="-8.25pt,2.2pt" to="49.2pt,54.85pt" o:gfxdata="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" strokecolor="#5a5a5a [2109]" strokeweight="1.5pt"/>
+            </w:pict>
+          </mc:Fallback>
+        </mc:AlternateContent>
+      </w:r>
+    </w:p>
+    <w:p>
+      <w:r>
+        <w:rPr>
+          <w:noProof/>
+          <w:lang w:eastAsia="pt-PT"/>
+        </w:rPr>
+        <mc:AlternateContent>
+          <mc:Choice Requires="wps">
+            <w:drawing>
+              <wp:anchor distT="0" distB="0" distL="114300" distR="114300" simplePos="0" relativeHeight="251851264" behindDoc="0" locked="0" layoutInCell="1" allowOverlap="1" wp14:anchorId="0AFE8AE3" wp14:editId="6222E7A7">
+                <wp:simplePos x="0" y="0"/>
+                <wp:positionH relativeFrom="column">
+                  <wp:posOffset>537125</wp:posOffset>
+                </wp:positionH>
+                <wp:positionV relativeFrom="paragraph">
+                  <wp:posOffset>209825</wp:posOffset>
+                </wp:positionV>
+                <wp:extent cx="1569492" cy="688975"/>
+                <wp:effectExtent l="0" t="0" r="12065" b="15875"/>
+                <wp:wrapNone/>
+                <wp:docPr id="277" name="Oval 277"/>
+                <wp:cNvGraphicFramePr/>
+                <a:graphic xmlns:a="http://schemas.openxmlformats.org/drawingml/2006/main">
+                  <a:graphicData uri="http://schemas.microsoft.com/office/word/2010/wordprocessingShape">
+                    <wps:wsp>
+                      <wps:cNvSpPr/>
+                      <wps:spPr>
+                        <a:xfrm>
+                          <a:off x="0" y="0"/>
+                          <a:ext cx="1569492" cy="688975"/>
+                        </a:xfrm>
+                        <a:prstGeom prst="ellipse">
+                          <a:avLst/>
+                        </a:prstGeom>
+                        <a:solidFill>
+                          <a:schemeClr val="bg1"/>
+                        </a:solidFill>
+                        <a:ln w="12700">
+                          <a:solidFill>
+                            <a:schemeClr val="tx1"/>
+                          </a:solidFill>
+                        </a:ln>
+                      </wps:spPr>
+                      <wps:style>
+                        <a:lnRef idx="2">
+                          <a:schemeClr val="accent1">
+                            <a:shade val="50000"/>
+                          </a:schemeClr>
+                        </a:lnRef>
+                        <a:fillRef idx="1">
+                          <a:schemeClr val="accent1"/>
+                        </a:fillRef>
+                        <a:effectRef idx="0">
+                          <a:schemeClr val="accent1"/>
+                        </a:effectRef>
+                        <a:fontRef idx="minor">
+                          <a:schemeClr val="lt1"/>
+                        </a:fontRef>
+                      </wps:style>
+                      <wps:txbx>
+                        <w:txbxContent>
+                          <w:p>
+                            <w:pPr>
+                              <w:spacing w:after="0"/>
+                              <w:jc w:val="center"/>
+                              <w:rPr>
+                                <w:color w:val="000000" w:themeColor="text1"/>
+                              </w:rPr>
+                            </w:pPr>
+                            <w:r>
+                              <w:rPr>
+                                <w:color w:val="000000" w:themeColor="text1"/>
+                              </w:rPr>
+                              <w:t>Alterar estado</w:t>
+                            </w:r>
+                            <w:r>
+                              <w:rPr>
+                                <w:color w:val="000000" w:themeColor="text1"/>
+                              </w:rPr>
+                              <w:t xml:space="preserve"> do funcionário</w:t>
+                            </w:r>
+                          </w:p>
+                        </w:txbxContent>
+                      </wps:txbx>
+                      <wps:bodyPr rot="0" spcFirstLastPara="0" vertOverflow="overflow" horzOverflow="overflow" vert="horz" wrap="square" lIns="91440" tIns="45720" rIns="91440" bIns="45720" numCol="1" spcCol="0" rtlCol="0" fromWordArt="0" anchor="ctr" anchorCtr="0" forceAA="0" compatLnSpc="1">
+                        <a:prstTxWarp prst="textNoShape">
+                          <a:avLst/>
+                        </a:prstTxWarp>
+                        <a:noAutofit/>
+                      </wps:bodyPr>
+                    </wps:wsp>
+                  </a:graphicData>
+                </a:graphic>
+                <wp14:sizeRelH relativeFrom="margin">
+                  <wp14:pctWidth>0</wp14:pctWidth>
+                </wp14:sizeRelH>
+                <wp14:sizeRelV relativeFrom="margin">
+                  <wp14:pctHeight>0</wp14:pctHeight>
+                </wp14:sizeRelV>
+              </wp:anchor>
+            </w:drawing>
+          </mc:Choice>
+          <mc:Fallback>
+            <w:pict>
+              <v:oval id="Oval 277" o:spid="_x0000_s1079" style="position:absolute;margin-left:42.3pt;margin-top:16.5pt;width:123.6pt;height:54.25pt;z-index:251851264;visibility:visible;mso-wrap-style:square;mso-width-percent:0;mso-height-percent:0;mso-wrap-distance-left:9pt;mso-wrap-distance-top:0;mso-wrap-distance-right:9pt;mso-wrap-distance-bottom:0;mso-position-horizontal:absolute;mso-position-horizontal-relative:text;mso-position-vertical:absolute;mso-position-vertical-relative:text;mso-width-percent:0;mso-height-percent:0;mso-width-relative:margin;mso-height-relative:margin;v-text-anchor:middle" o:gfxdata="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" fillcolor="white [3212]" strokecolor="black [3213]" strokeweight="1pt">
+                <v:textbox>
+                  <w:txbxContent>
+                    <w:p>
+                      <w:pPr>
+                        <w:spacing w:after="0"/>
+                        <w:jc w:val="center"/>
+                        <w:rPr>
+                          <w:color w:val="000000" w:themeColor="text1"/>
+                        </w:rPr>
+                      </w:pPr>
+                      <w:r>
+                        <w:rPr>
+                          <w:color w:val="000000" w:themeColor="text1"/>
+                        </w:rPr>
+                        <w:t>Alterar estado</w:t>
+                      </w:r>
+                      <w:r>
+                        <w:rPr>
+                          <w:color w:val="000000" w:themeColor="text1"/>
+                        </w:rPr>
+                        <w:t xml:space="preserve"> do funcionário</w:t>
+                      </w:r>
+                    </w:p>
+                  </w:txbxContent>
+                </v:textbox>
+              </v:oval>
+            </w:pict>
+          </mc:Fallback>
+        </mc:AlternateContent>
+      </w:r>
+      <w:r>
+        <w:rPr>
+          <w:noProof/>
+          <w:lang w:eastAsia="pt-PT"/>
+        </w:rPr>
+        <mc:AlternateContent>
+          <mc:Choice Requires="wps">
+            <w:drawing>
+              <wp:anchor distT="0" distB="0" distL="114300" distR="114300" simplePos="0" relativeHeight="251857408" behindDoc="0" locked="0" layoutInCell="1" allowOverlap="1" wp14:anchorId="64A7AD0D" wp14:editId="0FA6BF1E">
+                <wp:simplePos x="0" y="0"/>
+                <wp:positionH relativeFrom="column">
+                  <wp:posOffset>1951517</wp:posOffset>
+                </wp:positionH>
+                <wp:positionV relativeFrom="paragraph">
+                  <wp:posOffset>11525</wp:posOffset>
+                </wp:positionV>
+                <wp:extent cx="829310" cy="265430"/>
+                <wp:effectExtent l="0" t="0" r="0" b="1270"/>
+                <wp:wrapNone/>
+                <wp:docPr id="280" name="Caixa de Texto 2"/>
+                <wp:cNvGraphicFramePr>
+                  <a:graphicFrameLocks xmlns:a="http://schemas.openxmlformats.org/drawingml/2006/main"/>
+                </wp:cNvGraphicFramePr>
+                <a:graphic xmlns:a="http://schemas.openxmlformats.org/drawingml/2006/main">
+                  <a:graphicData uri="http://schemas.microsoft.com/office/word/2010/wordprocessingShape">
+                    <wps:wsp>
+                      <wps:cNvSpPr txBox="1">
+                        <a:spLocks noChangeArrowheads="1"/>
+                      </wps:cNvSpPr>
+                      <wps:spPr bwMode="auto">
+                        <a:xfrm>
+                          <a:off x="0" y="0"/>
+                          <a:ext cx="829310" cy="265430"/>
+                        </a:xfrm>
+                        <a:prstGeom prst="rect">
+                          <a:avLst/>
+                        </a:prstGeom>
+                        <a:noFill/>
+                        <a:ln w="9525">
+                          <a:noFill/>
+                          <a:miter lim="800000"/>
+                          <a:headEnd/>
+                          <a:tailEnd/>
+                        </a:ln>
+                      </wps:spPr>
+                      <wps:txbx>
+                        <w:txbxContent>
+                          <w:p>
+                            <w:r>
+                              <w:t>«</w:t>
+                            </w:r>
+                            <w:proofErr w:type="spellStart"/>
+                            <w:proofErr w:type="gramStart"/>
+                            <w:r>
+                              <w:t>includes</w:t>
+                            </w:r>
+                            <w:proofErr w:type="spellEnd"/>
+                            <w:proofErr w:type="gramEnd"/>
+                            <w:r>
+                              <w:t>»</w:t>
+                            </w:r>
+                          </w:p>
+                        </w:txbxContent>
+                      </wps:txbx>
+                      <wps:bodyPr rot="0" vert="horz" wrap="square" lIns="91440" tIns="45720" rIns="91440" bIns="45720" anchor="t" anchorCtr="0">
+                        <a:noAutofit/>
+                      </wps:bodyPr>
+                    </wps:wsp>
+                  </a:graphicData>
+                </a:graphic>
+                <wp14:sizeRelH relativeFrom="margin">
+                  <wp14:pctWidth>0</wp14:pctWidth>
+                </wp14:sizeRelH>
+                <wp14:sizeRelV relativeFrom="margin">
+                  <wp14:pctHeight>0</wp14:pctHeight>
+                </wp14:sizeRelV>
+              </wp:anchor>
+            </w:drawing>
+          </mc:Choice>
+          <mc:Fallback>
+            <w:pict>
+              <v:shape id="_x0000_s1080" type="#_x0000_t202" style="position:absolute;margin-left:153.65pt;margin-top:.9pt;width:65.3pt;height:20.9pt;z-index:251857408;visibility:visible;mso-wrap-style:square;mso-width-percent:0;mso-height-percent:0;mso-wrap-distance-left:9pt;mso-wrap-distance-top:0;mso-wrap-distance-right:9pt;mso-wrap-distance-bottom:0;mso-position-horizontal:absolute;mso-position-horizontal-relative:text;mso-position-vertical:absolute;mso-position-vertical-relative:text;mso-width-percent:0;mso-height-percent:0;mso-width-relative:margin;mso-height-relative:margin;v-text-anchor:top" o:gfxdata="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" filled="f" stroked="f">
+                <v:textbox>
+                  <w:txbxContent>
+                    <w:p>
+                      <w:r>
+                        <w:t>«</w:t>
+                      </w:r>
+                      <w:proofErr w:type="spellStart"/>
+                      <w:proofErr w:type="gramStart"/>
+                      <w:r>
+                        <w:t>includes</w:t>
+                      </w:r>
+                      <w:proofErr w:type="spellEnd"/>
+                      <w:proofErr w:type="gramEnd"/>
+                      <w:r>
+                        <w:t>»</w:t>
+                      </w:r>
+                    </w:p>
+                  </w:txbxContent>
+                </v:textbox>
+              </v:shape>
+            </w:pict>
+          </mc:Fallback>
+        </mc:AlternateContent>
+      </w:r>
+    </w:p>
     <w:p/>
     <w:p/>
     <w:p/>
@@ -15119,7 +16357,7 @@
 </file>
 
 <file path=customXml/itemProps1.xml><?xml version="1.0" encoding="utf-8"?>
-<ds:datastoreItem xmlns:ds="http://schemas.openxmlformats.org/officeDocument/2006/customXml" ds:itemID="{583BED7C-5BD4-43AB-9748-B19C98AC3CFD}">
+<ds:datastoreItem xmlns:ds="http://schemas.openxmlformats.org/officeDocument/2006/customXml" ds:itemID="{B99E678F-607B-4691-83A0-20E22F922BF0}">
   <ds:schemaRefs>
     <ds:schemaRef ds:uri="http://schemas.openxmlformats.org/officeDocument/2006/bibliography"/>
   </ds:schemaRefs>

</xml_diff>